<commit_message>
Marked Final Project documentation
</commit_message>
<xml_diff>
--- a/VGP232/FinalPorject_MB_Character_Editor/FinalProject_1930014_yuhan.docx
+++ b/VGP232/FinalPorject_MB_Character_Editor/FinalProject_1930014_yuhan.docx
@@ -1257,23 +1257,7 @@
                       <w:rFonts w:ascii="Cabin" w:eastAsia="Cabin" w:hAnsi="Cabin" w:cs="Cabin"/>
                       <w:i/>
                     </w:rPr>
-                    <w:t xml:space="preserve">Make many </w:t>
-                  </w:r>
-                  <w:proofErr w:type="gramStart"/>
-                  <w:r>
-                    <w:rPr>
-                      <w:rFonts w:ascii="Cabin" w:eastAsia="Cabin" w:hAnsi="Cabin" w:cs="Cabin"/>
-                      <w:i/>
-                    </w:rPr>
-                    <w:t>character</w:t>
-                  </w:r>
-                  <w:proofErr w:type="gramEnd"/>
-                  <w:r>
-                    <w:rPr>
-                      <w:rFonts w:ascii="Cabin" w:eastAsia="Cabin" w:hAnsi="Cabin" w:cs="Cabin"/>
-                      <w:i/>
-                    </w:rPr>
-                    <w:t xml:space="preserve"> template for testing different unit, building an army with different type of units.</w:t>
+                    <w:t>Make many character template for testing different unit, building an army with different type of units.</w:t>
                   </w:r>
                 </w:p>
               </w:tc>
@@ -1891,21 +1875,7 @@
               <w:rPr>
                 <w:rFonts w:ascii="Cabin" w:eastAsia="Cabin" w:hAnsi="Cabin" w:cs="Cabin"/>
               </w:rPr>
-              <w:t xml:space="preserve">The tool </w:t>
-            </w:r>
-            <w:proofErr w:type="gramStart"/>
-            <w:r>
-              <w:rPr>
-                <w:rFonts w:ascii="Cabin" w:eastAsia="Cabin" w:hAnsi="Cabin" w:cs="Cabin"/>
-              </w:rPr>
-              <w:t>export</w:t>
-            </w:r>
-            <w:proofErr w:type="gramEnd"/>
-            <w:r>
-              <w:rPr>
-                <w:rFonts w:ascii="Cabin" w:eastAsia="Cabin" w:hAnsi="Cabin" w:cs="Cabin"/>
-              </w:rPr>
-              <w:t xml:space="preserve"> the data as, </w:t>
+              <w:t xml:space="preserve">The tool export the data as, </w:t>
             </w:r>
           </w:p>
           <w:tbl>
@@ -5323,19 +5293,8 @@
         </w:drawing>
       </w:r>
     </w:p>
+    <w:p/>
     <w:p>
-      <w:pPr>
-        <w:rPr>
-          <w:rFonts w:hint="eastAsia"/>
-        </w:rPr>
-      </w:pPr>
-    </w:p>
-    <w:p>
-      <w:pPr>
-        <w:rPr>
-          <w:rFonts w:hint="eastAsia"/>
-        </w:rPr>
-      </w:pPr>
       <w:r>
         <w:rPr>
           <w:noProof/>
@@ -5506,6 +5465,30 @@
           <w:color w:val="808080" w:themeColor="background1" w:themeShade="80"/>
         </w:rPr>
         <w:t>.</w:t>
+      </w:r>
+    </w:p>
+    <w:p>
+      <w:pPr>
+        <w:wordWrap w:val="0"/>
+        <w:jc w:val="right"/>
+        <w:rPr>
+          <w:color w:val="808080" w:themeColor="background1" w:themeShade="80"/>
+        </w:rPr>
+      </w:pPr>
+    </w:p>
+    <w:p>
+      <w:r>
+        <w:t>Instructor feedback:</w:t>
+      </w:r>
+    </w:p>
+    <w:p>
+      <w:r>
+        <w:t>Looks good. The schedule is missing some dates. The actual implementation should be simple because it is reading those properties into text fields.  The challenge that I can foresee is output file. Since you are using a text format instead of xml or json, you will need to parse the data yourself in your custom format. Especially when you have read it again. The mock look good. It should not be done with WPF and a screenshot, instead you should be using pencil.io or draw.io.</w:t>
+      </w:r>
+    </w:p>
+    <w:p>
+      <w:r>
+        <w:t>17/20</w:t>
       </w:r>
     </w:p>
     <w:sectPr>

</xml_diff>